<commit_message>
finished mandat and added croquis.pdf
</commit_message>
<xml_diff>
--- a/C61/Sprint0/Mandat Locs.docx
+++ b/C61/Sprint0/Mandat Locs.docx
@@ -1,6 +1,6 @@
 
 <file path=word/document.xml><?xml version="1.0" encoding="utf-8"?>
-<w:document xmlns:wpc="http://schemas.microsoft.com/office/word/2010/wordprocessingCanvas" xmlns:cx="http://schemas.microsoft.com/office/drawing/2014/chartex" xmlns:cx1="http://schemas.microsoft.com/office/drawing/2015/9/8/chartex" xmlns:cx2="http://schemas.microsoft.com/office/drawing/2015/10/21/chartex" xmlns:cx3="http://schemas.microsoft.com/office/drawing/2016/5/9/chartex" xmlns:cx4="http://schemas.microsoft.com/office/drawing/2016/5/10/chartex" xmlns:cx5="http://schemas.microsoft.com/office/drawing/2016/5/11/chartex" xmlns:cx6="http://schemas.microsoft.com/office/drawing/2016/5/12/chartex" xmlns:cx7="http://schemas.microsoft.com/office/drawing/2016/5/13/chartex" xmlns:cx8="http://schemas.microsoft.com/office/drawing/2016/5/14/chartex" xmlns:mc="http://schemas.openxmlformats.org/markup-compatibility/2006" xmlns:aink="http://schemas.microsoft.com/office/drawing/2016/ink" xmlns:am3d="http://schemas.microsoft.com/office/drawing/2017/model3d" xmlns:o="urn:schemas-microsoft-com:office:office" xmlns:r="http://schemas.openxmlformats.org/officeDocument/2006/relationships" xmlns:m="http://schemas.openxmlformats.org/officeDocument/2006/math" xmlns:v="urn:schemas-microsoft-com:vml" xmlns:wp14="http://schemas.microsoft.com/office/word/2010/wordprocessingDrawing" xmlns:wp="http://schemas.openxmlformats.org/drawingml/2006/wordprocessingDrawing" xmlns:w10="urn:schemas-microsoft-com:office:word" xmlns:w="http://schemas.openxmlformats.org/wordprocessingml/2006/main" xmlns:w14="http://schemas.microsoft.com/office/word/2010/wordml" xmlns:w15="http://schemas.microsoft.com/office/word/2012/wordml" xmlns:w16cex="http://schemas.microsoft.com/office/word/2018/wordml/cex" xmlns:w16cid="http://schemas.microsoft.com/office/word/2016/wordml/cid" xmlns:w16="http://schemas.microsoft.com/office/word/2018/wordml" xmlns:w16sdtdh="http://schemas.microsoft.com/office/word/2020/wordml/sdtdatahash" xmlns:w16se="http://schemas.microsoft.com/office/word/2015/wordml/symex" xmlns:wpg="http://schemas.microsoft.com/office/word/2010/wordprocessingGroup" xmlns:wpi="http://schemas.microsoft.com/office/word/2010/wordprocessingInk" xmlns:wne="http://schemas.microsoft.com/office/word/2006/wordml" xmlns:wps="http://schemas.microsoft.com/office/word/2010/wordprocessingShape" mc:Ignorable="w14 w15 w16se w16cid w16 w16cex w16sdtdh wp14">
+<w:document xmlns:wpc="http://schemas.microsoft.com/office/word/2010/wordprocessingCanvas" xmlns:cx="http://schemas.microsoft.com/office/drawing/2014/chartex" xmlns:cx1="http://schemas.microsoft.com/office/drawing/2015/9/8/chartex" xmlns:cx2="http://schemas.microsoft.com/office/drawing/2015/10/21/chartex" xmlns:cx3="http://schemas.microsoft.com/office/drawing/2016/5/9/chartex" xmlns:cx4="http://schemas.microsoft.com/office/drawing/2016/5/10/chartex" xmlns:cx5="http://schemas.microsoft.com/office/drawing/2016/5/11/chartex" xmlns:cx6="http://schemas.microsoft.com/office/drawing/2016/5/12/chartex" xmlns:cx7="http://schemas.microsoft.com/office/drawing/2016/5/13/chartex" xmlns:cx8="http://schemas.microsoft.com/office/drawing/2016/5/14/chartex" xmlns:mc="http://schemas.openxmlformats.org/markup-compatibility/2006" xmlns:aink="http://schemas.microsoft.com/office/drawing/2016/ink" xmlns:am3d="http://schemas.microsoft.com/office/drawing/2017/model3d" xmlns:o="urn:schemas-microsoft-com:office:office" xmlns:oel="http://schemas.microsoft.com/office/2019/extlst" xmlns:r="http://schemas.openxmlformats.org/officeDocument/2006/relationships" xmlns:m="http://schemas.openxmlformats.org/officeDocument/2006/math" xmlns:v="urn:schemas-microsoft-com:vml" xmlns:wp14="http://schemas.microsoft.com/office/word/2010/wordprocessingDrawing" xmlns:wp="http://schemas.openxmlformats.org/drawingml/2006/wordprocessingDrawing" xmlns:w10="urn:schemas-microsoft-com:office:word" xmlns:w="http://schemas.openxmlformats.org/wordprocessingml/2006/main" xmlns:w14="http://schemas.microsoft.com/office/word/2010/wordml" xmlns:w15="http://schemas.microsoft.com/office/word/2012/wordml" xmlns:w16cex="http://schemas.microsoft.com/office/word/2018/wordml/cex" xmlns:w16cid="http://schemas.microsoft.com/office/word/2016/wordml/cid" xmlns:w16="http://schemas.microsoft.com/office/word/2018/wordml" xmlns:w16sdtdh="http://schemas.microsoft.com/office/word/2020/wordml/sdtdatahash" xmlns:w16se="http://schemas.microsoft.com/office/word/2015/wordml/symex" xmlns:wpg="http://schemas.microsoft.com/office/word/2010/wordprocessingGroup" xmlns:wpi="http://schemas.microsoft.com/office/word/2010/wordprocessingInk" xmlns:wne="http://schemas.microsoft.com/office/word/2006/wordml" xmlns:wps="http://schemas.microsoft.com/office/word/2010/wordprocessingShape" mc:Ignorable="w14 w15 w16se w16cid w16 w16cex w16sdtdh wp14">
   <w:body>
     <w:p>
       <w:pPr>
@@ -21,8 +21,42 @@
           <w:szCs w:val="24"/>
           <w:lang w:val="fr-CA"/>
         </w:rPr>
-        <w:t>Rayane Rachid Kennaf et Lemar Andar</w:t>
-      </w:r>
+        <w:t xml:space="preserve">Rayane Rachid Kennaf et </w:t>
+      </w:r>
+      <w:proofErr w:type="spellStart"/>
+      <w:r>
+        <w:rPr>
+          <w:b/>
+          <w:bCs/>
+          <w:sz w:val="24"/>
+          <w:szCs w:val="24"/>
+          <w:lang w:val="fr-CA"/>
+        </w:rPr>
+        <w:t>Lemar</w:t>
+      </w:r>
+      <w:proofErr w:type="spellEnd"/>
+      <w:r>
+        <w:rPr>
+          <w:b/>
+          <w:bCs/>
+          <w:sz w:val="24"/>
+          <w:szCs w:val="24"/>
+          <w:lang w:val="fr-CA"/>
+        </w:rPr>
+        <w:t xml:space="preserve"> </w:t>
+      </w:r>
+      <w:proofErr w:type="spellStart"/>
+      <w:r>
+        <w:rPr>
+          <w:b/>
+          <w:bCs/>
+          <w:sz w:val="24"/>
+          <w:szCs w:val="24"/>
+          <w:lang w:val="fr-CA"/>
+        </w:rPr>
+        <w:t>Andar</w:t>
+      </w:r>
+      <w:proofErr w:type="spellEnd"/>
     </w:p>
     <w:p>
       <w:pPr>
@@ -85,6 +119,7 @@
           <w:lang w:val="fr-CA"/>
         </w:rPr>
       </w:pPr>
+      <w:proofErr w:type="spellStart"/>
       <w:r>
         <w:rPr>
           <w:b/>
@@ -95,6 +130,7 @@
         </w:rPr>
         <w:t>LOCs</w:t>
       </w:r>
+      <w:proofErr w:type="spellEnd"/>
     </w:p>
     <w:p>
       <w:pPr>
@@ -205,7 +241,25 @@
           <w:lang w:val="fr-CA"/>
         </w:rPr>
         <w:lastRenderedPageBreak/>
-        <w:t xml:space="preserve">Voici LOCs, l'application qui vous </w:t>
+        <w:t xml:space="preserve">Voici </w:t>
+      </w:r>
+      <w:proofErr w:type="spellStart"/>
+      <w:r>
+        <w:rPr>
+          <w:sz w:val="24"/>
+          <w:szCs w:val="24"/>
+          <w:lang w:val="fr-CA"/>
+        </w:rPr>
+        <w:t>LOCs</w:t>
+      </w:r>
+      <w:proofErr w:type="spellEnd"/>
+      <w:r>
+        <w:rPr>
+          <w:sz w:val="24"/>
+          <w:szCs w:val="24"/>
+          <w:lang w:val="fr-CA"/>
+        </w:rPr>
+        <w:t xml:space="preserve">, l'application qui vous </w:t>
       </w:r>
       <w:r>
         <w:rPr>
@@ -333,7 +387,25 @@
           <w:szCs w:val="24"/>
           <w:lang w:val="fr-CA"/>
         </w:rPr>
-        <w:t>adieu à l'ennui et bonjour aux nouvelles connexions avec LOCs.</w:t>
+        <w:t xml:space="preserve">adieu à l'ennui et bonjour aux nouvelles connexions avec </w:t>
+      </w:r>
+      <w:proofErr w:type="spellStart"/>
+      <w:r>
+        <w:rPr>
+          <w:sz w:val="24"/>
+          <w:szCs w:val="24"/>
+          <w:lang w:val="fr-CA"/>
+        </w:rPr>
+        <w:t>LOCs</w:t>
+      </w:r>
+      <w:proofErr w:type="spellEnd"/>
+      <w:r>
+        <w:rPr>
+          <w:sz w:val="24"/>
+          <w:szCs w:val="24"/>
+          <w:lang w:val="fr-CA"/>
+        </w:rPr>
+        <w:t>.</w:t>
       </w:r>
       <w:r>
         <w:rPr>
@@ -721,7 +793,25 @@
           <w:szCs w:val="24"/>
           <w:lang w:val="fr-CA"/>
         </w:rPr>
-        <w:t xml:space="preserve"> cette action le Delocs. Vous allez vous dire pourquoi ne pas avoir seulement un profil public avec tous nos informations personnelles afin d’aller directement parler à la personne ? Le problème avec ça est qu’une personne qui n’attire pas autant que d’autres personnes auront peu vu pas de succès dans des applis de rencontre classique, car c’est surtout le profil physique qui apparait en premier. Dans notre app, on veut que ça soit la personnalité et les intérêts qui prime sur le physique, donnant ainsi lieu à une égalité de chance de rencontrer quelqu’un entre nos utilisateurs. </w:t>
+        <w:t xml:space="preserve"> cette action le </w:t>
+      </w:r>
+      <w:proofErr w:type="spellStart"/>
+      <w:r>
+        <w:rPr>
+          <w:sz w:val="24"/>
+          <w:szCs w:val="24"/>
+          <w:lang w:val="fr-CA"/>
+        </w:rPr>
+        <w:t>Delocs</w:t>
+      </w:r>
+      <w:proofErr w:type="spellEnd"/>
+      <w:r>
+        <w:rPr>
+          <w:sz w:val="24"/>
+          <w:szCs w:val="24"/>
+          <w:lang w:val="fr-CA"/>
+        </w:rPr>
+        <w:t xml:space="preserve">. Vous allez vous dire pourquoi ne pas avoir seulement un profil public avec tous nos informations personnelles afin d’aller directement parler à la personne ? Le problème avec ça est qu’une personne qui n’attire pas autant que d’autres personnes auront peu vu pas de succès dans des applis de rencontre classique, car c’est surtout le profil physique qui apparait en premier. Dans notre app, on veut que ça soit la personnalité et les intérêts qui prime sur le physique, donnant ainsi lieu à une égalité de chance de rencontrer quelqu’un entre nos utilisateurs. </w:t>
       </w:r>
     </w:p>
     <w:p>
@@ -770,7 +860,43 @@
           <w:lang w:val="fr-CA"/>
         </w:rPr>
         <w:lastRenderedPageBreak/>
-        <w:t xml:space="preserve">Lors de l’installation de l’appli LOCs, l’utilisateur devra s’inscrire avec un courriel et un mot-de-passe pour s’authentifier. Par la suite, ce dernier devra choisir parmi une dizaine d’avatar celui qui représente le mieux sa personnalité. Chaque avatar détient une description qui cerne certains traits de personnalité (Énergique, sociable, Enthousiaste, Modeste, Fiable, Reserve, Analytique, etc.). Par la suite, ce dernier, à l’aide d’hashtag, devra trouver 3 centres d’intérêt afin mieux décrire le genre de personne qu’il est. On finit l’inscription par un choix de nom d’utilisateur et l’inscription du profil public est terminer. Le profil privé ne serait pas immédiatement nécessaire à inscrire au début, car tant que l’utilisateur n’est pas proche d’être en Delocs, alors son profil privé ne pourra pas être vu. </w:t>
+        <w:t xml:space="preserve">Lors de l’installation de l’appli </w:t>
+      </w:r>
+      <w:proofErr w:type="spellStart"/>
+      <w:r>
+        <w:rPr>
+          <w:sz w:val="24"/>
+          <w:szCs w:val="24"/>
+          <w:lang w:val="fr-CA"/>
+        </w:rPr>
+        <w:t>LOCs</w:t>
+      </w:r>
+      <w:proofErr w:type="spellEnd"/>
+      <w:r>
+        <w:rPr>
+          <w:sz w:val="24"/>
+          <w:szCs w:val="24"/>
+          <w:lang w:val="fr-CA"/>
+        </w:rPr>
+        <w:t xml:space="preserve">, l’utilisateur devra s’inscrire avec un courriel et un mot-de-passe pour s’authentifier. Par la suite, ce dernier devra choisir parmi une dizaine d’avatar celui qui représente le mieux sa personnalité. Chaque avatar détient une description qui cerne certains traits de personnalité (Énergique, sociable, Enthousiaste, Modeste, Fiable, Reserve, Analytique, etc.). Par la suite, ce dernier, à l’aide d’hashtag, devra trouver 3 centres d’intérêt afin mieux décrire le genre de personne qu’il est. On finit l’inscription par un choix de nom d’utilisateur et l’inscription du profil public est terminer. Le profil privé ne serait pas immédiatement nécessaire à inscrire au début, car tant que l’utilisateur n’est pas proche d’être en </w:t>
+      </w:r>
+      <w:proofErr w:type="spellStart"/>
+      <w:r>
+        <w:rPr>
+          <w:sz w:val="24"/>
+          <w:szCs w:val="24"/>
+          <w:lang w:val="fr-CA"/>
+        </w:rPr>
+        <w:t>Delocs</w:t>
+      </w:r>
+      <w:proofErr w:type="spellEnd"/>
+      <w:r>
+        <w:rPr>
+          <w:sz w:val="24"/>
+          <w:szCs w:val="24"/>
+          <w:lang w:val="fr-CA"/>
+        </w:rPr>
+        <w:t xml:space="preserve">, alors son profil privé ne pourra pas être vu. </w:t>
       </w:r>
     </w:p>
     <w:p>
@@ -808,7 +934,43 @@
           <w:szCs w:val="24"/>
           <w:lang w:val="fr-CA"/>
         </w:rPr>
-        <w:t>Après un certain moment, le chat public se remplira de discussion. Si l’utilisateur commence à porter un Intérêt à quelqu’un d’autre alors il pourra cliquer sur son profil afin d’afficher son avatar ainsi que ses intérêts. Si ce dernier n’est pas intéressé alors il peut revenir au chat public, mais sinon il peut lui envoyer une demande de Deloc, une demande lui permettant de parler en priver avec une personne afin de mieux connaître la personne et de surtout connaitre la vraie personne. Si cette personne accepte la demande de Delocs, alors les deux personnes seront dirigées vers un chat prive. Dans ce cas de figure, les deux utilisateurs disparaitront du chat public, ne pouvant plus interagir pour le moment avec le chat public.</w:t>
+        <w:t xml:space="preserve">Après un certain moment, le chat public se remplira de discussion. Si l’utilisateur commence à porter un Intérêt à quelqu’un d’autre alors il pourra cliquer sur son profil afin d’afficher son avatar ainsi que ses intérêts. Si ce dernier n’est pas intéressé alors il peut revenir au chat public, mais sinon il peut lui envoyer une demande de </w:t>
+      </w:r>
+      <w:proofErr w:type="spellStart"/>
+      <w:r>
+        <w:rPr>
+          <w:sz w:val="24"/>
+          <w:szCs w:val="24"/>
+          <w:lang w:val="fr-CA"/>
+        </w:rPr>
+        <w:t>Deloc</w:t>
+      </w:r>
+      <w:proofErr w:type="spellEnd"/>
+      <w:r>
+        <w:rPr>
+          <w:sz w:val="24"/>
+          <w:szCs w:val="24"/>
+          <w:lang w:val="fr-CA"/>
+        </w:rPr>
+        <w:t xml:space="preserve">, une demande lui permettant de parler en priver avec une personne afin de mieux connaître la personne et de surtout connaitre la vraie personne. Si cette personne accepte la demande de </w:t>
+      </w:r>
+      <w:proofErr w:type="spellStart"/>
+      <w:r>
+        <w:rPr>
+          <w:sz w:val="24"/>
+          <w:szCs w:val="24"/>
+          <w:lang w:val="fr-CA"/>
+        </w:rPr>
+        <w:t>Delocs</w:t>
+      </w:r>
+      <w:proofErr w:type="spellEnd"/>
+      <w:r>
+        <w:rPr>
+          <w:sz w:val="24"/>
+          <w:szCs w:val="24"/>
+          <w:lang w:val="fr-CA"/>
+        </w:rPr>
+        <w:t>, alors les deux personnes seront dirigées vers un chat prive. Dans ce cas de figure, les deux utilisateurs disparaitront du chat public, ne pouvant plus interagir pour le moment avec le chat public.</w:t>
       </w:r>
     </w:p>
     <w:p>
@@ -845,7 +1007,25 @@
           <w:szCs w:val="24"/>
           <w:lang w:val="fr-CA"/>
         </w:rPr>
-        <w:t xml:space="preserve">Maintenant, je vais décrire comment un utilisateur peut arriver à se Deloc, qui est le </w:t>
+        <w:t xml:space="preserve">Maintenant, je vais décrire comment un utilisateur peut arriver à se </w:t>
+      </w:r>
+      <w:proofErr w:type="spellStart"/>
+      <w:r>
+        <w:rPr>
+          <w:sz w:val="24"/>
+          <w:szCs w:val="24"/>
+          <w:lang w:val="fr-CA"/>
+        </w:rPr>
+        <w:t>Deloc</w:t>
+      </w:r>
+      <w:proofErr w:type="spellEnd"/>
+      <w:r>
+        <w:rPr>
+          <w:sz w:val="24"/>
+          <w:szCs w:val="24"/>
+          <w:lang w:val="fr-CA"/>
+        </w:rPr>
+        <w:t xml:space="preserve">, qui est le </w:t>
       </w:r>
       <w:r>
         <w:rPr>
@@ -1094,7 +1274,25 @@
           <w:lang w:val="fr-CA"/>
         </w:rPr>
         <w:lastRenderedPageBreak/>
-        <w:t>C’est par ce même chat que vous pouvez écrire en message privée avec cet utilisateur. Tous ce qui sera écrit dans ce chat ne sera vu qu’entre vous 2. Le chat public ne publiera pas vos conversations. En appuyant sur le bouton DeLoc, cela envoie une notification</w:t>
+        <w:t xml:space="preserve">C’est par ce même chat que vous pouvez écrire en message privée avec cet utilisateur. Tous ce qui sera écrit dans ce chat ne sera vu qu’entre vous 2. Le chat public ne publiera pas vos conversations. En appuyant sur le bouton </w:t>
+      </w:r>
+      <w:proofErr w:type="spellStart"/>
+      <w:r>
+        <w:rPr>
+          <w:sz w:val="24"/>
+          <w:szCs w:val="24"/>
+          <w:lang w:val="fr-CA"/>
+        </w:rPr>
+        <w:t>DeLoc</w:t>
+      </w:r>
+      <w:proofErr w:type="spellEnd"/>
+      <w:r>
+        <w:rPr>
+          <w:sz w:val="24"/>
+          <w:szCs w:val="24"/>
+          <w:lang w:val="fr-CA"/>
+        </w:rPr>
+        <w:t>, cela envoie une notification</w:t>
       </w:r>
       <w:r>
         <w:rPr>
@@ -1180,23 +1378,31 @@
           <w:szCs w:val="24"/>
           <w:lang w:val="fr-CA"/>
         </w:rPr>
-        <w:t xml:space="preserve">Si l’utilisateur accepte l’invitation, il s’ajoutera dans la liste de deLocs et son profil privé sera afficher. </w:t>
-      </w:r>
-      <w:r>
-        <w:rPr>
-          <w:sz w:val="24"/>
-          <w:szCs w:val="24"/>
-          <w:lang w:val="fr-CA"/>
-        </w:rPr>
-        <w:t xml:space="preserve">C’est l’étape finale de l’application. </w:t>
-      </w:r>
-      <w:r>
-        <w:rPr>
-          <w:sz w:val="24"/>
-          <w:szCs w:val="24"/>
-          <w:lang w:val="fr-CA"/>
-        </w:rPr>
-        <w:t xml:space="preserve"> </w:t>
+        <w:t xml:space="preserve">Si l’utilisateur accepte l’invitation, il s’ajoutera dans la liste de </w:t>
+      </w:r>
+      <w:r>
+        <w:rPr>
+          <w:sz w:val="24"/>
+          <w:szCs w:val="24"/>
+          <w:lang w:val="fr-CA"/>
+        </w:rPr>
+        <w:t>DeLOC</w:t>
+      </w:r>
+      <w:r>
+        <w:rPr>
+          <w:sz w:val="24"/>
+          <w:szCs w:val="24"/>
+          <w:lang w:val="fr-CA"/>
+        </w:rPr>
+        <w:t xml:space="preserve"> et son profil privé sera afficher. </w:t>
+      </w:r>
+      <w:r>
+        <w:rPr>
+          <w:sz w:val="24"/>
+          <w:szCs w:val="24"/>
+          <w:lang w:val="fr-CA"/>
+        </w:rPr>
+        <w:t>C’est l’étape finale de l’application.</w:t>
       </w:r>
     </w:p>
     <w:p>
@@ -1263,7 +1469,15 @@
           <w:szCs w:val="24"/>
           <w:lang w:val="fr-CA"/>
         </w:rPr>
-        <w:t xml:space="preserve"> pris</w:t>
+        <w:t xml:space="preserve"> </w:t>
+      </w:r>
+      <w:r>
+        <w:rPr>
+          <w:sz w:val="24"/>
+          <w:szCs w:val="24"/>
+          <w:lang w:val="fr-CA"/>
+        </w:rPr>
+        <w:t>prise</w:t>
       </w:r>
       <w:r>
         <w:rPr>
@@ -1472,17 +1686,90 @@
           <w:lang w:val="fr-CA"/>
         </w:rPr>
         <w:tab/>
-        <w:t>Une dernière contrainte serait de garder dans une base de données les chats envoyées et de pouvoir rapidement faire des requêtes afin de récupères ces chats. De plus, l’application ne doit perdre en fluidité lors de ces requêtes.</w:t>
-      </w:r>
-    </w:p>
-    <w:p>
-      <w:pPr>
-        <w:rPr>
-          <w:sz w:val="24"/>
-          <w:szCs w:val="24"/>
-          <w:lang w:val="fr-CA"/>
-        </w:rPr>
-      </w:pPr>
+      </w:r>
+      <w:r>
+        <w:rPr>
+          <w:sz w:val="24"/>
+          <w:szCs w:val="24"/>
+          <w:lang w:val="fr-CA"/>
+        </w:rPr>
+        <w:t xml:space="preserve">De plus, une </w:t>
+      </w:r>
+      <w:r>
+        <w:rPr>
+          <w:sz w:val="24"/>
+          <w:szCs w:val="24"/>
+          <w:lang w:val="fr-CA"/>
+        </w:rPr>
+        <w:t>contrainte serait de garder dans une base de données les chats envoyées et de pouvoir rapidement faire des requêtes afin de récupères ces chats. De plus, l’application ne doit perdre en fluidité lors de ces requêtes</w:t>
+      </w:r>
+      <w:r>
+        <w:rPr>
+          <w:sz w:val="24"/>
+          <w:szCs w:val="24"/>
+          <w:lang w:val="fr-CA"/>
+        </w:rPr>
+        <w:t>.</w:t>
+      </w:r>
+    </w:p>
+    <w:p>
+      <w:pPr>
+        <w:rPr>
+          <w:sz w:val="24"/>
+          <w:szCs w:val="24"/>
+          <w:lang w:val="fr-CA"/>
+        </w:rPr>
+      </w:pPr>
+    </w:p>
+    <w:p>
+      <w:pPr>
+        <w:rPr>
+          <w:sz w:val="24"/>
+          <w:szCs w:val="24"/>
+          <w:lang w:val="fr-CA"/>
+        </w:rPr>
+      </w:pPr>
+      <w:r>
+        <w:rPr>
+          <w:sz w:val="24"/>
+          <w:szCs w:val="24"/>
+          <w:lang w:val="fr-CA"/>
+        </w:rPr>
+        <w:tab/>
+        <w:t>Dernièrement,</w:t>
+      </w:r>
+      <w:r>
+        <w:rPr>
+          <w:sz w:val="24"/>
+          <w:szCs w:val="24"/>
+          <w:lang w:val="fr-CA"/>
+        </w:rPr>
+        <w:t xml:space="preserve"> la contrainte de la scalabilité en est une, car notre application doit gérer une multitude d’usagers et de messages</w:t>
+      </w:r>
+      <w:r>
+        <w:rPr>
+          <w:sz w:val="24"/>
+          <w:szCs w:val="24"/>
+          <w:lang w:val="fr-CA"/>
+        </w:rPr>
+        <w:t xml:space="preserve"> et si ce dernier n’est pas bien géré, alors il peut y avoir une performance d’application qui est très lente, des pertes de données, une mauvais expérience utilisateur. </w:t>
+      </w:r>
+      <w:r>
+        <w:rPr>
+          <w:sz w:val="24"/>
+          <w:szCs w:val="24"/>
+          <w:lang w:val="fr-CA"/>
+        </w:rPr>
+        <w:t xml:space="preserve">Par conséquent, il est important de s'assurer </w:t>
+      </w:r>
+      <w:r>
+        <w:rPr>
+          <w:sz w:val="24"/>
+          <w:szCs w:val="24"/>
+          <w:lang w:val="fr-CA"/>
+        </w:rPr>
+        <w:t>que notre app</w:t>
+      </w:r>
       <w:r>
         <w:rPr>
           <w:sz w:val="24"/>
@@ -1497,82 +1784,113 @@
           <w:szCs w:val="24"/>
           <w:lang w:val="fr-CA"/>
         </w:rPr>
-        <w:br/>
-      </w:r>
-    </w:p>
-    <w:p>
-      <w:pPr>
-        <w:rPr>
-          <w:sz w:val="24"/>
-          <w:szCs w:val="24"/>
-          <w:lang w:val="fr-CA"/>
-        </w:rPr>
-      </w:pPr>
-    </w:p>
-    <w:p>
-      <w:pPr>
-        <w:rPr>
-          <w:sz w:val="24"/>
-          <w:szCs w:val="24"/>
-          <w:lang w:val="fr-CA"/>
-        </w:rPr>
-      </w:pPr>
-      <w:r>
-        <w:rPr>
-          <w:sz w:val="24"/>
-          <w:szCs w:val="24"/>
-          <w:lang w:val="fr-CA"/>
-        </w:rPr>
-        <w:t>En conclusion, notre application cible les plateformes mobiles tels que iOS ainsi qu’Android</w:t>
-      </w:r>
-      <w:r>
-        <w:rPr>
-          <w:sz w:val="24"/>
-          <w:szCs w:val="24"/>
-          <w:lang w:val="fr-CA"/>
-        </w:rPr>
-        <w:t>. Les versions minimum est iOS 11.0 et Android 5.0 (API 21).</w:t>
-      </w:r>
-    </w:p>
-    <w:p>
-      <w:pPr>
-        <w:rPr>
-          <w:sz w:val="24"/>
-          <w:szCs w:val="24"/>
-          <w:lang w:val="fr-CA"/>
-        </w:rPr>
-      </w:pPr>
-    </w:p>
-    <w:p>
-      <w:pPr>
-        <w:rPr>
-          <w:sz w:val="24"/>
-          <w:szCs w:val="24"/>
-          <w:lang w:val="fr-CA"/>
-        </w:rPr>
-      </w:pPr>
-    </w:p>
-    <w:p>
-      <w:pPr>
-        <w:rPr>
-          <w:sz w:val="24"/>
-          <w:szCs w:val="24"/>
-          <w:lang w:val="fr-CA"/>
-        </w:rPr>
-      </w:pPr>
-    </w:p>
-    <w:p>
-      <w:pPr>
-        <w:rPr>
-          <w:sz w:val="24"/>
-          <w:szCs w:val="24"/>
-          <w:lang w:val="fr-CA"/>
-        </w:rPr>
-      </w:pPr>
-    </w:p>
-    <w:p>
-      <w:pPr>
-        <w:jc w:val="center"/>
+        <w:t>soi</w:t>
+      </w:r>
+      <w:r>
+        <w:rPr>
+          <w:sz w:val="24"/>
+          <w:szCs w:val="24"/>
+          <w:lang w:val="fr-CA"/>
+        </w:rPr>
+        <w:t>t conçue pour être évolutive dès le départ, afin qu'elle puisse gérer un nombre croissant d'utilisateurs et de messages sans sacrifier les performances.</w:t>
+      </w:r>
+    </w:p>
+    <w:p>
+      <w:pPr>
+        <w:rPr>
+          <w:sz w:val="24"/>
+          <w:szCs w:val="24"/>
+          <w:lang w:val="fr-CA"/>
+        </w:rPr>
+      </w:pPr>
+    </w:p>
+    <w:p>
+      <w:pPr>
+        <w:rPr>
+          <w:sz w:val="24"/>
+          <w:szCs w:val="24"/>
+          <w:lang w:val="fr-CA"/>
+        </w:rPr>
+      </w:pPr>
+    </w:p>
+    <w:p>
+      <w:pPr>
+        <w:ind w:firstLine="720"/>
+        <w:rPr>
+          <w:sz w:val="24"/>
+          <w:szCs w:val="24"/>
+          <w:lang w:val="fr-CA"/>
+        </w:rPr>
+      </w:pPr>
+      <w:r>
+        <w:rPr>
+          <w:sz w:val="24"/>
+          <w:szCs w:val="24"/>
+          <w:lang w:val="fr-CA"/>
+        </w:rPr>
+        <w:t>En conclusion, notre application cible les plateformes mobiles tels que iOS ainsi</w:t>
+      </w:r>
+      <w:r>
+        <w:rPr>
+          <w:sz w:val="24"/>
+          <w:szCs w:val="24"/>
+          <w:lang w:val="fr-CA"/>
+        </w:rPr>
+        <w:t xml:space="preserve"> </w:t>
+      </w:r>
+      <w:r>
+        <w:rPr>
+          <w:sz w:val="24"/>
+          <w:szCs w:val="24"/>
+          <w:lang w:val="fr-CA"/>
+        </w:rPr>
+        <w:t>qu’Android</w:t>
+      </w:r>
+      <w:r>
+        <w:rPr>
+          <w:sz w:val="24"/>
+          <w:szCs w:val="24"/>
+          <w:lang w:val="fr-CA"/>
+        </w:rPr>
+        <w:t xml:space="preserve">. </w:t>
+      </w:r>
+      <w:r>
+        <w:rPr>
+          <w:sz w:val="24"/>
+          <w:szCs w:val="24"/>
+          <w:lang w:val="fr-CA"/>
+        </w:rPr>
+        <w:t>La version minimum</w:t>
+      </w:r>
+      <w:r>
+        <w:rPr>
+          <w:sz w:val="24"/>
+          <w:szCs w:val="24"/>
+          <w:lang w:val="fr-CA"/>
+        </w:rPr>
+        <w:t xml:space="preserve"> est iOS 11.0 et Android 5.0 (API 21).</w:t>
+      </w:r>
+    </w:p>
+    <w:p>
+      <w:pPr>
+        <w:rPr>
+          <w:sz w:val="24"/>
+          <w:szCs w:val="24"/>
+          <w:lang w:val="fr-CA"/>
+        </w:rPr>
+      </w:pPr>
+    </w:p>
+    <w:p>
+      <w:pPr>
+        <w:rPr>
+          <w:sz w:val="24"/>
+          <w:szCs w:val="24"/>
+          <w:lang w:val="fr-CA"/>
+        </w:rPr>
+      </w:pPr>
+    </w:p>
+    <w:p>
+      <w:pPr>
         <w:rPr>
           <w:sz w:val="24"/>
           <w:szCs w:val="24"/>

</xml_diff>